<commit_message>
added batch arrivals script, fixed API notes
</commit_message>
<xml_diff>
--- a/API notes.docx
+++ b/API notes.docx
@@ -749,6 +749,12 @@
     <w:p>
       <w:r>
         <w:t>Check which flights are available between two airports and retrieve the flight information regarding on time/delayed for example?</w:t>
+      </w:r>
+    </w:p>
+    <w:p/>
+    <w:p>
+      <w:r>
+        <w:t>curl -X GET "https:/api.lufthansa.com/v1/operations/customerflightinformation/arrivals/MAD/2022-10-12T12:00?limit=5" -H "accepts:application/json" -H "Authorization: Bearer $bearer" | jq '.'</w:t>
       </w:r>
     </w:p>
     <w:sectPr>

</xml_diff>